<commit_message>
finished promblem 1 on lab 6a
</commit_message>
<xml_diff>
--- a/lab_6a.docx
+++ b/lab_6a.docx
@@ -405,6 +405,70 @@
       <w:pPr>
         <w:pStyle w:val="ListParagraph"/>
       </w:pPr>
+      <w:r>
+        <w:rPr>
+          <w:noProof/>
+        </w:rPr>
+        <mc:AlternateContent>
+          <mc:Choice Requires="wpi">
+            <w:drawing>
+              <wp:anchor distT="0" distB="0" distL="114300" distR="114300" simplePos="0" relativeHeight="251659264" behindDoc="0" locked="0" layoutInCell="1" allowOverlap="1" wp14:anchorId="7134A292" wp14:editId="26DF5122">
+                <wp:simplePos x="0" y="0"/>
+                <wp:positionH relativeFrom="column">
+                  <wp:posOffset>1002252</wp:posOffset>
+                </wp:positionH>
+                <wp:positionV relativeFrom="paragraph">
+                  <wp:posOffset>1277979</wp:posOffset>
+                </wp:positionV>
+                <wp:extent cx="154440" cy="148680"/>
+                <wp:effectExtent l="38100" t="38100" r="17145" b="41910"/>
+                <wp:wrapNone/>
+                <wp:docPr id="10" name="Ink 10"/>
+                <wp:cNvGraphicFramePr/>
+                <a:graphic xmlns:a="http://schemas.openxmlformats.org/drawingml/2006/main">
+                  <a:graphicData uri="http://schemas.microsoft.com/office/word/2010/wordprocessingInk">
+                    <w14:contentPart bwMode="auto" r:id="rId8">
+                      <w14:nvContentPartPr>
+                        <w14:cNvContentPartPr/>
+                      </w14:nvContentPartPr>
+                      <w14:xfrm>
+                        <a:off x="0" y="0"/>
+                        <a:ext cx="154440" cy="148680"/>
+                      </w14:xfrm>
+                    </w14:contentPart>
+                  </a:graphicData>
+                </a:graphic>
+              </wp:anchor>
+            </w:drawing>
+          </mc:Choice>
+          <mc:Fallback>
+            <w:pict>
+              <v:shapetype w14:anchorId="3A534DE4" id="_x0000_t75" coordsize="21600,21600" o:spt="75" o:preferrelative="t" path="m@4@5l@4@11@9@11@9@5xe" filled="f" stroked="f">
+                <v:stroke joinstyle="miter"/>
+                <v:formulas>
+                  <v:f eqn="if lineDrawn pixelLineWidth 0"/>
+                  <v:f eqn="sum @0 1 0"/>
+                  <v:f eqn="sum 0 0 @1"/>
+                  <v:f eqn="prod @2 1 2"/>
+                  <v:f eqn="prod @3 21600 pixelWidth"/>
+                  <v:f eqn="prod @3 21600 pixelHeight"/>
+                  <v:f eqn="sum @0 0 1"/>
+                  <v:f eqn="prod @6 1 2"/>
+                  <v:f eqn="prod @7 21600 pixelWidth"/>
+                  <v:f eqn="sum @8 21600 0"/>
+                  <v:f eqn="prod @7 21600 pixelHeight"/>
+                  <v:f eqn="sum @10 21600 0"/>
+                </v:formulas>
+                <v:path o:extrusionok="f" gradientshapeok="t" o:connecttype="rect"/>
+                <o:lock v:ext="edit" aspectratio="t"/>
+              </v:shapetype>
+              <v:shape id="Ink 10" o:spid="_x0000_s1026" type="#_x0000_t75" style="position:absolute;margin-left:78.55pt;margin-top:100.3pt;width:12.85pt;height:12.4pt;z-index:251659264;visibility:visible;mso-wrap-style:square;mso-wrap-distance-left:9pt;mso-wrap-distance-top:0;mso-wrap-distance-right:9pt;mso-wrap-distance-bottom:0;mso-position-horizontal:absolute;mso-position-horizontal-relative:text;mso-position-vertical:absolute;mso-position-vertical-relative:text" o:gfxdata="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">
+                <v:imagedata r:id="rId9" o:title=""/>
+              </v:shape>
+            </w:pict>
+          </mc:Fallback>
+        </mc:AlternateContent>
+      </w:r>
       <w:r>
         <w:rPr>
           <w:noProof/>
@@ -425,7 +489,7 @@
                     <pic:cNvPicPr/>
                   </pic:nvPicPr>
                   <pic:blipFill>
-                    <a:blip r:embed="rId8"/>
+                    <a:blip r:embed="rId10"/>
                     <a:stretch>
                       <a:fillRect/>
                     </a:stretch>
@@ -512,6 +576,94 @@
                               <w:t>Answer</w:t>
                             </w:r>
                           </w:p>
+                          <w:p>
+                            <w:pPr>
+                              <w:spacing w:line="240" w:lineRule="auto"/>
+                              <w:contextualSpacing/>
+                              <w:rPr>
+                                <w:rFonts w:ascii="Courier New" w:hAnsi="Courier New" w:cs="Courier New"/>
+                                <w:b/>
+                                <w:bCs/>
+                                <w:color w:val="FF0000"/>
+                                <w:sz w:val="20"/>
+                                <w:szCs w:val="20"/>
+                              </w:rPr>
+                            </w:pPr>
+                            <w:r>
+                              <w:rPr>
+                                <w:rFonts w:ascii="Courier New" w:hAnsi="Courier New" w:cs="Courier New"/>
+                                <w:b/>
+                                <w:bCs/>
+                                <w:color w:val="FF0000"/>
+                                <w:sz w:val="20"/>
+                                <w:szCs w:val="20"/>
+                              </w:rPr>
+                              <w:t>Compilation error</w:t>
+                            </w:r>
+                          </w:p>
+                          <w:p>
+                            <w:pPr>
+                              <w:spacing w:line="240" w:lineRule="auto"/>
+                              <w:contextualSpacing/>
+                              <w:rPr>
+                                <w:rFonts w:ascii="Courier New" w:hAnsi="Courier New" w:cs="Courier New"/>
+                                <w:b/>
+                                <w:bCs/>
+                                <w:color w:val="FF0000"/>
+                                <w:sz w:val="20"/>
+                                <w:szCs w:val="20"/>
+                              </w:rPr>
+                            </w:pPr>
+                          </w:p>
+                          <w:p>
+                            <w:pPr>
+                              <w:spacing w:line="240" w:lineRule="auto"/>
+                              <w:contextualSpacing/>
+                              <w:rPr>
+                                <w:rFonts w:ascii="Courier New" w:hAnsi="Courier New" w:cs="Courier New"/>
+                                <w:b/>
+                                <w:bCs/>
+                                <w:color w:val="FF0000"/>
+                                <w:sz w:val="20"/>
+                                <w:szCs w:val="20"/>
+                              </w:rPr>
+                            </w:pPr>
+                            <w:r>
+                              <w:rPr>
+                                <w:rFonts w:ascii="Courier New" w:hAnsi="Courier New" w:cs="Courier New"/>
+                                <w:b/>
+                                <w:bCs/>
+                                <w:color w:val="FF0000"/>
+                                <w:sz w:val="20"/>
+                                <w:szCs w:val="20"/>
+                              </w:rPr>
+                              <w:t xml:space="preserve">class </w:t>
+                            </w:r>
+                            <w:proofErr w:type="gramStart"/>
+                            <w:r>
+                              <w:rPr>
+                                <w:rFonts w:ascii="Courier New" w:hAnsi="Courier New" w:cs="Courier New"/>
+                                <w:b/>
+                                <w:bCs/>
+                                <w:color w:val="FF0000"/>
+                                <w:sz w:val="20"/>
+                                <w:szCs w:val="20"/>
+                              </w:rPr>
+                              <w:t>X :</w:t>
+                            </w:r>
+                            <w:proofErr w:type="gramEnd"/>
+                            <w:r>
+                              <w:rPr>
+                                <w:rFonts w:ascii="Courier New" w:hAnsi="Courier New" w:cs="Courier New"/>
+                                <w:b/>
+                                <w:bCs/>
+                                <w:color w:val="FF0000"/>
+                                <w:sz w:val="20"/>
+                                <w:szCs w:val="20"/>
+                              </w:rPr>
+                              <w:t xml:space="preserve"> class Y</w:t>
+                            </w:r>
+                          </w:p>
                         </w:txbxContent>
                       </wps:txbx>
                       <wps:bodyPr rot="0" spcFirstLastPara="0" vertOverflow="overflow" horzOverflow="overflow" vert="horz" wrap="square" lIns="91440" tIns="45720" rIns="91440" bIns="45720" numCol="1" spcCol="0" rtlCol="0" fromWordArt="0" anchor="t" anchorCtr="0" forceAA="0" compatLnSpc="1">
@@ -560,6 +712,94 @@
                         <w:t>Answer</w:t>
                       </w:r>
                     </w:p>
+                    <w:p>
+                      <w:pPr>
+                        <w:spacing w:line="240" w:lineRule="auto"/>
+                        <w:contextualSpacing/>
+                        <w:rPr>
+                          <w:rFonts w:ascii="Courier New" w:hAnsi="Courier New" w:cs="Courier New"/>
+                          <w:b/>
+                          <w:bCs/>
+                          <w:color w:val="FF0000"/>
+                          <w:sz w:val="20"/>
+                          <w:szCs w:val="20"/>
+                        </w:rPr>
+                      </w:pPr>
+                      <w:r>
+                        <w:rPr>
+                          <w:rFonts w:ascii="Courier New" w:hAnsi="Courier New" w:cs="Courier New"/>
+                          <w:b/>
+                          <w:bCs/>
+                          <w:color w:val="FF0000"/>
+                          <w:sz w:val="20"/>
+                          <w:szCs w:val="20"/>
+                        </w:rPr>
+                        <w:t>Compilation error</w:t>
+                      </w:r>
+                    </w:p>
+                    <w:p>
+                      <w:pPr>
+                        <w:spacing w:line="240" w:lineRule="auto"/>
+                        <w:contextualSpacing/>
+                        <w:rPr>
+                          <w:rFonts w:ascii="Courier New" w:hAnsi="Courier New" w:cs="Courier New"/>
+                          <w:b/>
+                          <w:bCs/>
+                          <w:color w:val="FF0000"/>
+                          <w:sz w:val="20"/>
+                          <w:szCs w:val="20"/>
+                        </w:rPr>
+                      </w:pPr>
+                    </w:p>
+                    <w:p>
+                      <w:pPr>
+                        <w:spacing w:line="240" w:lineRule="auto"/>
+                        <w:contextualSpacing/>
+                        <w:rPr>
+                          <w:rFonts w:ascii="Courier New" w:hAnsi="Courier New" w:cs="Courier New"/>
+                          <w:b/>
+                          <w:bCs/>
+                          <w:color w:val="FF0000"/>
+                          <w:sz w:val="20"/>
+                          <w:szCs w:val="20"/>
+                        </w:rPr>
+                      </w:pPr>
+                      <w:r>
+                        <w:rPr>
+                          <w:rFonts w:ascii="Courier New" w:hAnsi="Courier New" w:cs="Courier New"/>
+                          <w:b/>
+                          <w:bCs/>
+                          <w:color w:val="FF0000"/>
+                          <w:sz w:val="20"/>
+                          <w:szCs w:val="20"/>
+                        </w:rPr>
+                        <w:t xml:space="preserve">class </w:t>
+                      </w:r>
+                      <w:proofErr w:type="gramStart"/>
+                      <w:r>
+                        <w:rPr>
+                          <w:rFonts w:ascii="Courier New" w:hAnsi="Courier New" w:cs="Courier New"/>
+                          <w:b/>
+                          <w:bCs/>
+                          <w:color w:val="FF0000"/>
+                          <w:sz w:val="20"/>
+                          <w:szCs w:val="20"/>
+                        </w:rPr>
+                        <w:t>X :</w:t>
+                      </w:r>
+                      <w:proofErr w:type="gramEnd"/>
+                      <w:r>
+                        <w:rPr>
+                          <w:rFonts w:ascii="Courier New" w:hAnsi="Courier New" w:cs="Courier New"/>
+                          <w:b/>
+                          <w:bCs/>
+                          <w:color w:val="FF0000"/>
+                          <w:sz w:val="20"/>
+                          <w:szCs w:val="20"/>
+                        </w:rPr>
+                        <w:t xml:space="preserve"> class Y</w:t>
+                      </w:r>
+                    </w:p>
                   </w:txbxContent>
                 </v:textbox>
                 <w10:anchorlock/>
@@ -611,7 +851,7 @@
                     <pic:cNvPicPr/>
                   </pic:nvPicPr>
                   <pic:blipFill>
-                    <a:blip r:embed="rId9"/>
+                    <a:blip r:embed="rId11"/>
                     <a:stretch>
                       <a:fillRect/>
                     </a:stretch>
@@ -696,6 +936,31 @@
                               <w:t>Answer</w:t>
                             </w:r>
                           </w:p>
+                          <w:p>
+                            <w:pPr>
+                              <w:spacing w:line="240" w:lineRule="auto"/>
+                              <w:contextualSpacing/>
+                              <w:rPr>
+                                <w:rFonts w:ascii="Courier New" w:hAnsi="Courier New" w:cs="Courier New"/>
+                                <w:b/>
+                                <w:bCs/>
+                                <w:color w:val="FF0000"/>
+                                <w:sz w:val="20"/>
+                                <w:szCs w:val="20"/>
+                              </w:rPr>
+                            </w:pPr>
+                            <w:r>
+                              <w:rPr>
+                                <w:rFonts w:ascii="Courier New" w:hAnsi="Courier New" w:cs="Courier New"/>
+                                <w:b/>
+                                <w:bCs/>
+                                <w:color w:val="FF0000"/>
+                                <w:sz w:val="20"/>
+                                <w:szCs w:val="20"/>
+                              </w:rPr>
+                              <w:t>No error</w:t>
+                            </w:r>
+                          </w:p>
                         </w:txbxContent>
                       </wps:txbx>
                       <wps:bodyPr rot="0" spcFirstLastPara="0" vertOverflow="overflow" horzOverflow="overflow" vert="horz" wrap="square" lIns="91440" tIns="45720" rIns="91440" bIns="45720" numCol="1" spcCol="0" rtlCol="0" fromWordArt="0" anchor="t" anchorCtr="0" forceAA="0" compatLnSpc="1">
@@ -740,6 +1005,31 @@
                         <w:t>Answer</w:t>
                       </w:r>
                     </w:p>
+                    <w:p>
+                      <w:pPr>
+                        <w:spacing w:line="240" w:lineRule="auto"/>
+                        <w:contextualSpacing/>
+                        <w:rPr>
+                          <w:rFonts w:ascii="Courier New" w:hAnsi="Courier New" w:cs="Courier New"/>
+                          <w:b/>
+                          <w:bCs/>
+                          <w:color w:val="FF0000"/>
+                          <w:sz w:val="20"/>
+                          <w:szCs w:val="20"/>
+                        </w:rPr>
+                      </w:pPr>
+                      <w:r>
+                        <w:rPr>
+                          <w:rFonts w:ascii="Courier New" w:hAnsi="Courier New" w:cs="Courier New"/>
+                          <w:b/>
+                          <w:bCs/>
+                          <w:color w:val="FF0000"/>
+                          <w:sz w:val="20"/>
+                          <w:szCs w:val="20"/>
+                        </w:rPr>
+                        <w:t>No error</w:t>
+                      </w:r>
+                    </w:p>
                   </w:txbxContent>
                 </v:textbox>
                 <w10:anchorlock/>
@@ -770,6 +1060,51 @@
       <w:pPr>
         <w:pStyle w:val="ListParagraph"/>
       </w:pPr>
+      <w:r>
+        <w:rPr>
+          <w:noProof/>
+        </w:rPr>
+        <mc:AlternateContent>
+          <mc:Choice Requires="wpi">
+            <w:drawing>
+              <wp:anchor distT="0" distB="0" distL="114300" distR="114300" simplePos="0" relativeHeight="251660288" behindDoc="0" locked="0" layoutInCell="1" allowOverlap="1" wp14:anchorId="76958462" wp14:editId="62109D4C">
+                <wp:simplePos x="0" y="0"/>
+                <wp:positionH relativeFrom="column">
+                  <wp:posOffset>706692</wp:posOffset>
+                </wp:positionH>
+                <wp:positionV relativeFrom="paragraph">
+                  <wp:posOffset>1566147</wp:posOffset>
+                </wp:positionV>
+                <wp:extent cx="378360" cy="143280"/>
+                <wp:effectExtent l="38100" t="38100" r="22225" b="47625"/>
+                <wp:wrapNone/>
+                <wp:docPr id="12" name="Ink 12"/>
+                <wp:cNvGraphicFramePr/>
+                <a:graphic xmlns:a="http://schemas.openxmlformats.org/drawingml/2006/main">
+                  <a:graphicData uri="http://schemas.microsoft.com/office/word/2010/wordprocessingInk">
+                    <w14:contentPart bwMode="auto" r:id="rId12">
+                      <w14:nvContentPartPr>
+                        <w14:cNvContentPartPr/>
+                      </w14:nvContentPartPr>
+                      <w14:xfrm>
+                        <a:off x="0" y="0"/>
+                        <a:ext cx="378360" cy="143280"/>
+                      </w14:xfrm>
+                    </w14:contentPart>
+                  </a:graphicData>
+                </a:graphic>
+              </wp:anchor>
+            </w:drawing>
+          </mc:Choice>
+          <mc:Fallback>
+            <w:pict>
+              <v:shape w14:anchorId="4975D8EA" id="Ink 12" o:spid="_x0000_s1026" type="#_x0000_t75" style="position:absolute;margin-left:55.3pt;margin-top:122.95pt;width:30.5pt;height:12pt;z-index:251660288;visibility:visible;mso-wrap-style:square;mso-wrap-distance-left:9pt;mso-wrap-distance-top:0;mso-wrap-distance-right:9pt;mso-wrap-distance-bottom:0;mso-position-horizontal:absolute;mso-position-horizontal-relative:text;mso-position-vertical:absolute;mso-position-vertical-relative:text" o:gfxdata="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">
+                <v:imagedata r:id="rId13" o:title=""/>
+              </v:shape>
+            </w:pict>
+          </mc:Fallback>
+        </mc:AlternateContent>
+      </w:r>
       <w:r>
         <w:rPr>
           <w:noProof/>
@@ -790,7 +1125,7 @@
                     <pic:cNvPicPr/>
                   </pic:nvPicPr>
                   <pic:blipFill>
-                    <a:blip r:embed="rId10"/>
+                    <a:blip r:embed="rId14"/>
                     <a:stretch>
                       <a:fillRect/>
                     </a:stretch>
@@ -877,6 +1212,80 @@
                               <w:t>Answer</w:t>
                             </w:r>
                           </w:p>
+                          <w:p>
+                            <w:pPr>
+                              <w:spacing w:line="240" w:lineRule="auto"/>
+                              <w:contextualSpacing/>
+                              <w:rPr>
+                                <w:rFonts w:ascii="Courier New" w:hAnsi="Courier New" w:cs="Courier New"/>
+                                <w:b/>
+                                <w:bCs/>
+                                <w:color w:val="FF0000"/>
+                                <w:sz w:val="20"/>
+                                <w:szCs w:val="20"/>
+                              </w:rPr>
+                            </w:pPr>
+                            <w:r>
+                              <w:rPr>
+                                <w:rFonts w:ascii="Courier New" w:hAnsi="Courier New" w:cs="Courier New"/>
+                                <w:b/>
+                                <w:bCs/>
+                                <w:color w:val="FF0000"/>
+                                <w:sz w:val="20"/>
+                                <w:szCs w:val="20"/>
+                              </w:rPr>
+                              <w:t>Logic error</w:t>
+                            </w:r>
+                          </w:p>
+                          <w:p>
+                            <w:pPr>
+                              <w:spacing w:line="240" w:lineRule="auto"/>
+                              <w:contextualSpacing/>
+                              <w:rPr>
+                                <w:rFonts w:ascii="Courier New" w:hAnsi="Courier New" w:cs="Courier New"/>
+                                <w:b/>
+                                <w:bCs/>
+                                <w:color w:val="FF0000"/>
+                                <w:sz w:val="20"/>
+                                <w:szCs w:val="20"/>
+                              </w:rPr>
+                            </w:pPr>
+                            <w:r>
+                              <w:rPr>
+                                <w:rFonts w:ascii="Courier New" w:hAnsi="Courier New" w:cs="Courier New"/>
+                                <w:b/>
+                                <w:bCs/>
+                                <w:color w:val="FF0000"/>
+                                <w:sz w:val="20"/>
+                                <w:szCs w:val="20"/>
+                              </w:rPr>
+                              <w:t xml:space="preserve">class </w:t>
+                            </w:r>
+                            <w:proofErr w:type="gramStart"/>
+                            <w:r>
+                              <w:rPr>
+                                <w:rFonts w:ascii="Courier New" w:hAnsi="Courier New" w:cs="Courier New"/>
+                                <w:b/>
+                                <w:bCs/>
+                                <w:color w:val="FF0000"/>
+                                <w:sz w:val="20"/>
+                                <w:szCs w:val="20"/>
+                              </w:rPr>
+                              <w:t>B :</w:t>
+                            </w:r>
+                            <w:proofErr w:type="gramEnd"/>
+                            <w:r>
+                              <w:rPr>
+                                <w:rFonts w:ascii="Courier New" w:hAnsi="Courier New" w:cs="Courier New"/>
+                                <w:b/>
+                                <w:bCs/>
+                                <w:color w:val="FF0000"/>
+                                <w:sz w:val="20"/>
+                                <w:szCs w:val="20"/>
+                              </w:rPr>
+                              <w:t xml:space="preserve"> class A</w:t>
+                            </w:r>
+                          </w:p>
                         </w:txbxContent>
                       </wps:txbx>
                       <wps:bodyPr rot="0" spcFirstLastPara="0" vertOverflow="overflow" horzOverflow="overflow" vert="horz" wrap="square" lIns="91440" tIns="45720" rIns="91440" bIns="45720" numCol="1" spcCol="0" rtlCol="0" fromWordArt="0" anchor="t" anchorCtr="0" forceAA="0" compatLnSpc="1">
@@ -921,6 +1330,80 @@
                         <w:t>Answer</w:t>
                       </w:r>
                     </w:p>
+                    <w:p>
+                      <w:pPr>
+                        <w:spacing w:line="240" w:lineRule="auto"/>
+                        <w:contextualSpacing/>
+                        <w:rPr>
+                          <w:rFonts w:ascii="Courier New" w:hAnsi="Courier New" w:cs="Courier New"/>
+                          <w:b/>
+                          <w:bCs/>
+                          <w:color w:val="FF0000"/>
+                          <w:sz w:val="20"/>
+                          <w:szCs w:val="20"/>
+                        </w:rPr>
+                      </w:pPr>
+                      <w:r>
+                        <w:rPr>
+                          <w:rFonts w:ascii="Courier New" w:hAnsi="Courier New" w:cs="Courier New"/>
+                          <w:b/>
+                          <w:bCs/>
+                          <w:color w:val="FF0000"/>
+                          <w:sz w:val="20"/>
+                          <w:szCs w:val="20"/>
+                        </w:rPr>
+                        <w:t>Logic error</w:t>
+                      </w:r>
+                    </w:p>
+                    <w:p>
+                      <w:pPr>
+                        <w:spacing w:line="240" w:lineRule="auto"/>
+                        <w:contextualSpacing/>
+                        <w:rPr>
+                          <w:rFonts w:ascii="Courier New" w:hAnsi="Courier New" w:cs="Courier New"/>
+                          <w:b/>
+                          <w:bCs/>
+                          <w:color w:val="FF0000"/>
+                          <w:sz w:val="20"/>
+                          <w:szCs w:val="20"/>
+                        </w:rPr>
+                      </w:pPr>
+                      <w:r>
+                        <w:rPr>
+                          <w:rFonts w:ascii="Courier New" w:hAnsi="Courier New" w:cs="Courier New"/>
+                          <w:b/>
+                          <w:bCs/>
+                          <w:color w:val="FF0000"/>
+                          <w:sz w:val="20"/>
+                          <w:szCs w:val="20"/>
+                        </w:rPr>
+                        <w:t xml:space="preserve">class </w:t>
+                      </w:r>
+                      <w:proofErr w:type="gramStart"/>
+                      <w:r>
+                        <w:rPr>
+                          <w:rFonts w:ascii="Courier New" w:hAnsi="Courier New" w:cs="Courier New"/>
+                          <w:b/>
+                          <w:bCs/>
+                          <w:color w:val="FF0000"/>
+                          <w:sz w:val="20"/>
+                          <w:szCs w:val="20"/>
+                        </w:rPr>
+                        <w:t>B :</w:t>
+                      </w:r>
+                      <w:proofErr w:type="gramEnd"/>
+                      <w:r>
+                        <w:rPr>
+                          <w:rFonts w:ascii="Courier New" w:hAnsi="Courier New" w:cs="Courier New"/>
+                          <w:b/>
+                          <w:bCs/>
+                          <w:color w:val="FF0000"/>
+                          <w:sz w:val="20"/>
+                          <w:szCs w:val="20"/>
+                        </w:rPr>
+                        <w:t xml:space="preserve"> class A</w:t>
+                      </w:r>
+                    </w:p>
                   </w:txbxContent>
                 </v:textbox>
                 <w10:anchorlock/>
@@ -952,6 +1435,51 @@
       <w:pPr>
         <w:pStyle w:val="ListParagraph"/>
       </w:pPr>
+      <w:r>
+        <w:rPr>
+          <w:noProof/>
+        </w:rPr>
+        <mc:AlternateContent>
+          <mc:Choice Requires="wpi">
+            <w:drawing>
+              <wp:anchor distT="0" distB="0" distL="114300" distR="114300" simplePos="0" relativeHeight="251661312" behindDoc="0" locked="0" layoutInCell="1" allowOverlap="1" wp14:anchorId="1AB047BB" wp14:editId="74DF0823">
+                <wp:simplePos x="0" y="0"/>
+                <wp:positionH relativeFrom="column">
+                  <wp:posOffset>698412</wp:posOffset>
+                </wp:positionH>
+                <wp:positionV relativeFrom="paragraph">
+                  <wp:posOffset>1139534</wp:posOffset>
+                </wp:positionV>
+                <wp:extent cx="488520" cy="168840"/>
+                <wp:effectExtent l="38100" t="38100" r="26035" b="41275"/>
+                <wp:wrapNone/>
+                <wp:docPr id="14" name="Ink 14"/>
+                <wp:cNvGraphicFramePr/>
+                <a:graphic xmlns:a="http://schemas.openxmlformats.org/drawingml/2006/main">
+                  <a:graphicData uri="http://schemas.microsoft.com/office/word/2010/wordprocessingInk">
+                    <w14:contentPart bwMode="auto" r:id="rId15">
+                      <w14:nvContentPartPr>
+                        <w14:cNvContentPartPr/>
+                      </w14:nvContentPartPr>
+                      <w14:xfrm>
+                        <a:off x="0" y="0"/>
+                        <a:ext cx="488520" cy="168840"/>
+                      </w14:xfrm>
+                    </w14:contentPart>
+                  </a:graphicData>
+                </a:graphic>
+              </wp:anchor>
+            </w:drawing>
+          </mc:Choice>
+          <mc:Fallback>
+            <w:pict>
+              <v:shape w14:anchorId="2873E15F" id="Ink 14" o:spid="_x0000_s1026" type="#_x0000_t75" style="position:absolute;margin-left:54.65pt;margin-top:89.4pt;width:39.15pt;height:14pt;z-index:251661312;visibility:visible;mso-wrap-style:square;mso-wrap-distance-left:9pt;mso-wrap-distance-top:0;mso-wrap-distance-right:9pt;mso-wrap-distance-bottom:0;mso-position-horizontal:absolute;mso-position-horizontal-relative:text;mso-position-vertical:absolute;mso-position-vertical-relative:text" o:gfxdata="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">
+                <v:imagedata r:id="rId16" o:title=""/>
+              </v:shape>
+            </w:pict>
+          </mc:Fallback>
+        </mc:AlternateContent>
+      </w:r>
       <w:r>
         <w:rPr>
           <w:noProof/>
@@ -972,7 +1500,7 @@
                     <pic:cNvPicPr/>
                   </pic:nvPicPr>
                   <pic:blipFill>
-                    <a:blip r:embed="rId11"/>
+                    <a:blip r:embed="rId17"/>
                     <a:stretch>
                       <a:fillRect/>
                     </a:stretch>
@@ -1057,6 +1585,80 @@
                               <w:t>Answer</w:t>
                             </w:r>
                           </w:p>
+                          <w:p>
+                            <w:pPr>
+                              <w:spacing w:line="240" w:lineRule="auto"/>
+                              <w:contextualSpacing/>
+                              <w:rPr>
+                                <w:rFonts w:ascii="Courier New" w:hAnsi="Courier New" w:cs="Courier New"/>
+                                <w:b/>
+                                <w:bCs/>
+                                <w:color w:val="FF0000"/>
+                                <w:sz w:val="20"/>
+                                <w:szCs w:val="20"/>
+                              </w:rPr>
+                            </w:pPr>
+                            <w:r>
+                              <w:rPr>
+                                <w:rFonts w:ascii="Courier New" w:hAnsi="Courier New" w:cs="Courier New"/>
+                                <w:b/>
+                                <w:bCs/>
+                                <w:color w:val="FF0000"/>
+                                <w:sz w:val="20"/>
+                                <w:szCs w:val="20"/>
+                              </w:rPr>
+                              <w:t>Logic error</w:t>
+                            </w:r>
+                          </w:p>
+                          <w:p>
+                            <w:pPr>
+                              <w:spacing w:line="240" w:lineRule="auto"/>
+                              <w:contextualSpacing/>
+                              <w:rPr>
+                                <w:rFonts w:ascii="Courier New" w:hAnsi="Courier New" w:cs="Courier New"/>
+                                <w:b/>
+                                <w:bCs/>
+                                <w:color w:val="FF0000"/>
+                                <w:sz w:val="20"/>
+                                <w:szCs w:val="20"/>
+                              </w:rPr>
+                            </w:pPr>
+                            <w:r>
+                              <w:rPr>
+                                <w:rFonts w:ascii="Courier New" w:hAnsi="Courier New" w:cs="Courier New"/>
+                                <w:b/>
+                                <w:bCs/>
+                                <w:color w:val="FF0000"/>
+                                <w:sz w:val="20"/>
+                                <w:szCs w:val="20"/>
+                              </w:rPr>
+                              <w:t xml:space="preserve">class </w:t>
+                            </w:r>
+                            <w:proofErr w:type="gramStart"/>
+                            <w:r>
+                              <w:rPr>
+                                <w:rFonts w:ascii="Courier New" w:hAnsi="Courier New" w:cs="Courier New"/>
+                                <w:b/>
+                                <w:bCs/>
+                                <w:color w:val="FF0000"/>
+                                <w:sz w:val="20"/>
+                                <w:szCs w:val="20"/>
+                              </w:rPr>
+                              <w:t>Y :</w:t>
+                            </w:r>
+                            <w:proofErr w:type="gramEnd"/>
+                            <w:r>
+                              <w:rPr>
+                                <w:rFonts w:ascii="Courier New" w:hAnsi="Courier New" w:cs="Courier New"/>
+                                <w:b/>
+                                <w:bCs/>
+                                <w:color w:val="FF0000"/>
+                                <w:sz w:val="20"/>
+                                <w:szCs w:val="20"/>
+                              </w:rPr>
+                              <w:t xml:space="preserve"> class X</w:t>
+                            </w:r>
+                          </w:p>
                         </w:txbxContent>
                       </wps:txbx>
                       <wps:bodyPr rot="0" spcFirstLastPara="0" vertOverflow="overflow" horzOverflow="overflow" vert="horz" wrap="square" lIns="91440" tIns="45720" rIns="91440" bIns="45720" numCol="1" spcCol="0" rtlCol="0" fromWordArt="0" anchor="t" anchorCtr="0" forceAA="0" compatLnSpc="1">
@@ -1101,6 +1703,80 @@
                         <w:t>Answer</w:t>
                       </w:r>
                     </w:p>
+                    <w:p>
+                      <w:pPr>
+                        <w:spacing w:line="240" w:lineRule="auto"/>
+                        <w:contextualSpacing/>
+                        <w:rPr>
+                          <w:rFonts w:ascii="Courier New" w:hAnsi="Courier New" w:cs="Courier New"/>
+                          <w:b/>
+                          <w:bCs/>
+                          <w:color w:val="FF0000"/>
+                          <w:sz w:val="20"/>
+                          <w:szCs w:val="20"/>
+                        </w:rPr>
+                      </w:pPr>
+                      <w:r>
+                        <w:rPr>
+                          <w:rFonts w:ascii="Courier New" w:hAnsi="Courier New" w:cs="Courier New"/>
+                          <w:b/>
+                          <w:bCs/>
+                          <w:color w:val="FF0000"/>
+                          <w:sz w:val="20"/>
+                          <w:szCs w:val="20"/>
+                        </w:rPr>
+                        <w:t>Logic error</w:t>
+                      </w:r>
+                    </w:p>
+                    <w:p>
+                      <w:pPr>
+                        <w:spacing w:line="240" w:lineRule="auto"/>
+                        <w:contextualSpacing/>
+                        <w:rPr>
+                          <w:rFonts w:ascii="Courier New" w:hAnsi="Courier New" w:cs="Courier New"/>
+                          <w:b/>
+                          <w:bCs/>
+                          <w:color w:val="FF0000"/>
+                          <w:sz w:val="20"/>
+                          <w:szCs w:val="20"/>
+                        </w:rPr>
+                      </w:pPr>
+                      <w:r>
+                        <w:rPr>
+                          <w:rFonts w:ascii="Courier New" w:hAnsi="Courier New" w:cs="Courier New"/>
+                          <w:b/>
+                          <w:bCs/>
+                          <w:color w:val="FF0000"/>
+                          <w:sz w:val="20"/>
+                          <w:szCs w:val="20"/>
+                        </w:rPr>
+                        <w:t xml:space="preserve">class </w:t>
+                      </w:r>
+                      <w:proofErr w:type="gramStart"/>
+                      <w:r>
+                        <w:rPr>
+                          <w:rFonts w:ascii="Courier New" w:hAnsi="Courier New" w:cs="Courier New"/>
+                          <w:b/>
+                          <w:bCs/>
+                          <w:color w:val="FF0000"/>
+                          <w:sz w:val="20"/>
+                          <w:szCs w:val="20"/>
+                        </w:rPr>
+                        <w:t>Y :</w:t>
+                      </w:r>
+                      <w:proofErr w:type="gramEnd"/>
+                      <w:r>
+                        <w:rPr>
+                          <w:rFonts w:ascii="Courier New" w:hAnsi="Courier New" w:cs="Courier New"/>
+                          <w:b/>
+                          <w:bCs/>
+                          <w:color w:val="FF0000"/>
+                          <w:sz w:val="20"/>
+                          <w:szCs w:val="20"/>
+                        </w:rPr>
+                        <w:t xml:space="preserve"> class X</w:t>
+                      </w:r>
+                    </w:p>
                   </w:txbxContent>
                 </v:textbox>
                 <w10:anchorlock/>
@@ -1251,7 +1927,29 @@
           <w:sz w:val="21"/>
           <w:szCs w:val="21"/>
         </w:rPr>
-        <w:t xml:space="preserve"> because they do not print anything to the console nor do they handle user input.</w:t>
+        <w:t xml:space="preserve"> because they do not print anything to the </w:t>
+      </w:r>
+      <w:proofErr w:type="gramStart"/>
+      <w:r>
+        <w:rPr>
+          <w:rFonts w:ascii="AGaramond-Regular" w:hAnsi="AGaramond-Regular" w:cs="AGaramond-Regular"/>
+          <w:b/>
+          <w:bCs/>
+          <w:sz w:val="21"/>
+          <w:szCs w:val="21"/>
+        </w:rPr>
+        <w:t>console</w:t>
+      </w:r>
+      <w:proofErr w:type="gramEnd"/>
+      <w:r>
+        <w:rPr>
+          <w:rFonts w:ascii="AGaramond-Regular" w:hAnsi="AGaramond-Regular" w:cs="AGaramond-Regular"/>
+          <w:b/>
+          <w:bCs/>
+          <w:sz w:val="21"/>
+          <w:szCs w:val="21"/>
+        </w:rPr>
+        <w:t xml:space="preserve"> nor do they handle user input.</w:t>
       </w:r>
     </w:p>
     <w:p>
@@ -1469,7 +2167,15 @@
         <w:t>Member function debit should withdraw money from the Account and ensure that the debit amount does not exceed the Account’s balance. If it</w:t>
       </w:r>
       <w:r>
-        <w:t xml:space="preserve"> does, the balance should be left unchanged and the function should </w:t>
+        <w:t xml:space="preserve"> does, the balance should be left </w:t>
+      </w:r>
+      <w:proofErr w:type="gramStart"/>
+      <w:r>
+        <w:t>unchanged</w:t>
+      </w:r>
+      <w:proofErr w:type="gramEnd"/>
+      <w:r>
+        <w:t xml:space="preserve"> and the function should </w:t>
       </w:r>
       <w:r>
         <w:t>throw a</w:t>
@@ -1934,9 +2640,11 @@
       <w:r>
         <w:t xml:space="preserve"> </w:t>
       </w:r>
+      <w:proofErr w:type="gramStart"/>
       <w:r>
         <w:t>Activity</w:t>
       </w:r>
+      <w:proofErr w:type="gramEnd"/>
     </w:p>
     <w:p>
       <w:pPr>
@@ -2148,12 +2856,12 @@
       </w:r>
     </w:p>
     <w:sectPr>
-      <w:headerReference w:type="even" r:id="rId12"/>
-      <w:headerReference w:type="default" r:id="rId13"/>
-      <w:footerReference w:type="even" r:id="rId14"/>
-      <w:footerReference w:type="default" r:id="rId15"/>
-      <w:headerReference w:type="first" r:id="rId16"/>
-      <w:footerReference w:type="first" r:id="rId17"/>
+      <w:headerReference w:type="even" r:id="rId18"/>
+      <w:headerReference w:type="default" r:id="rId19"/>
+      <w:footerReference w:type="even" r:id="rId20"/>
+      <w:footerReference w:type="default" r:id="rId21"/>
+      <w:headerReference w:type="first" r:id="rId22"/>
+      <w:footerReference w:type="first" r:id="rId23"/>
       <w:pgSz w:w="12240" w:h="15840"/>
       <w:pgMar w:top="720" w:right="720" w:bottom="720" w:left="720" w:header="720" w:footer="720" w:gutter="0"/>
       <w:cols w:space="720"/>
@@ -4758,6 +5466,7 @@
     <w:lsdException w:name="HTML Sample" w:semiHidden="1" w:unhideWhenUsed="1"/>
     <w:lsdException w:name="HTML Typewriter" w:semiHidden="1" w:unhideWhenUsed="1"/>
     <w:lsdException w:name="HTML Variable" w:semiHidden="1" w:unhideWhenUsed="1"/>
+    <w:lsdException w:name="Normal Table" w:semiHidden="1" w:unhideWhenUsed="1"/>
     <w:lsdException w:name="annotation subject" w:semiHidden="1" w:unhideWhenUsed="1"/>
     <w:lsdException w:name="No List" w:semiHidden="1" w:unhideWhenUsed="1"/>
     <w:lsdException w:name="Outline List 1" w:semiHidden="1" w:unhideWhenUsed="1"/>
@@ -4800,8 +5509,11 @@
     <w:lsdException w:name="Table Contemporary" w:semiHidden="1" w:unhideWhenUsed="1"/>
     <w:lsdException w:name="Table Elegant" w:semiHidden="1" w:unhideWhenUsed="1"/>
     <w:lsdException w:name="Table Professional" w:semiHidden="1" w:unhideWhenUsed="1"/>
+    <w:lsdException w:name="Table Subtle 1" w:semiHidden="1" w:unhideWhenUsed="1"/>
     <w:lsdException w:name="Table Subtle 2" w:semiHidden="1" w:unhideWhenUsed="1"/>
     <w:lsdException w:name="Table Web 1" w:semiHidden="1" w:unhideWhenUsed="1"/>
+    <w:lsdException w:name="Table Web 2" w:semiHidden="1" w:unhideWhenUsed="1"/>
+    <w:lsdException w:name="Table Web 3" w:semiHidden="1" w:unhideWhenUsed="1"/>
     <w:lsdException w:name="Balloon Text" w:semiHidden="1" w:unhideWhenUsed="1"/>
     <w:lsdException w:name="Table Grid" w:uiPriority="39"/>
     <w:lsdException w:name="Table Theme" w:semiHidden="1" w:unhideWhenUsed="1"/>
@@ -5312,6 +6024,90 @@
 </w:styles>
 </file>
 
+<file path=word/ink/ink1.xml><?xml version="1.0" encoding="utf-8"?>
+<inkml:ink xmlns:inkml="http://www.w3.org/2003/InkML">
+  <inkml:definitions>
+    <inkml:context xml:id="ctx0">
+      <inkml:inkSource xml:id="inkSrc0">
+        <inkml:traceFormat>
+          <inkml:channel name="X" type="integer" min="-2.14748E9" max="2.14748E9" units="cm"/>
+          <inkml:channel name="Y" type="integer" min="-2.14748E9" max="2.14748E9" units="cm"/>
+          <inkml:channel name="F" type="integer" max="32767" units="dev"/>
+        </inkml:traceFormat>
+        <inkml:channelProperties>
+          <inkml:channelProperty channel="X" name="resolution" value="1000" units="1/cm"/>
+          <inkml:channelProperty channel="Y" name="resolution" value="1000" units="1/cm"/>
+          <inkml:channelProperty channel="F" name="resolution" value="0" units="1/dev"/>
+        </inkml:channelProperties>
+      </inkml:inkSource>
+      <inkml:timestamp xml:id="ts0" timeString="2022-05-11T02:56:42.918"/>
+    </inkml:context>
+    <inkml:brush xml:id="br0">
+      <inkml:brushProperty name="width" value="0.025" units="cm"/>
+      <inkml:brushProperty name="height" value="0.025" units="cm"/>
+      <inkml:brushProperty name="color" value="#E71224"/>
+    </inkml:brush>
+  </inkml:definitions>
+  <inkml:trace contextRef="#ctx0" brushRef="#br0">12 287 24575,'-11'-98'0,"11"73"0,-1 12 0,1-1 0,1 1 0,0-1 0,0 1 0,7-23 0,-7 32 0,0 1 0,1 0 0,0-1 0,-1 1 0,1 0 0,0 0 0,0 0 0,1 0 0,-1 1 0,1-1 0,-1 1 0,1-1 0,0 1 0,0 0 0,0 0 0,0 0 0,0 0 0,1 1 0,-1-1 0,0 1 0,1 0 0,-1 0 0,1 0 0,-1 0 0,1 1 0,5-1 0,10-1 0,0 1 0,0 1 0,0 1 0,-1 0 0,1 1 0,0 1 0,-1 1 0,0 1 0,0 0 0,27 13 0,-5-6 0,-34-11 0,-1 0 0,1 1 0,0 0 0,0 0 0,-1 0 0,7 4 0,-10-4 0,-1-1 0,1 1 0,0-1 0,-1 1 0,1 0 0,-1-1 0,1 1 0,-1 0 0,0 0 0,0 0 0,0 0 0,0 0 0,0 0 0,-1 0 0,1 1 0,0-1 0,-1 0 0,0 0 0,1 1 0,-1 3 0,-1 5 0,0 0 0,0 0 0,-1 0 0,-1-1 0,0 1 0,0-1 0,-1 0 0,0 1 0,-1-2 0,0 1 0,0 0 0,-11 12 0,-1 1 0,-1-2 0,-1 0 0,-37 32 0,52-49 0,0-1 0,0 1 0,-1-1 0,1 0 0,-1-1 0,1 1 0,-1-1 0,0 0 0,0 0 0,0 0 0,0-1 0,0 0 0,-1 0 0,1 0 0,0 0 0,-1-1 0,1 0 0,0 0 0,-1 0 0,-8-3 0,5 0 0,0 0 0,0-1 0,1 0 0,-1-1 0,1 0 0,0 0 0,0 0 0,1-1 0,0-1 0,-11-11 0,12 13-1365,1 1-5461</inkml:trace>
+</inkml:ink>
+</file>
+
+<file path=word/ink/ink2.xml><?xml version="1.0" encoding="utf-8"?>
+<inkml:ink xmlns:inkml="http://www.w3.org/2003/InkML">
+  <inkml:definitions>
+    <inkml:context xml:id="ctx0">
+      <inkml:inkSource xml:id="inkSrc0">
+        <inkml:traceFormat>
+          <inkml:channel name="X" type="integer" min="-2.14748E9" max="2.14748E9" units="cm"/>
+          <inkml:channel name="Y" type="integer" min="-2.14748E9" max="2.14748E9" units="cm"/>
+          <inkml:channel name="F" type="integer" max="32767" units="dev"/>
+        </inkml:traceFormat>
+        <inkml:channelProperties>
+          <inkml:channelProperty channel="X" name="resolution" value="1000" units="1/cm"/>
+          <inkml:channelProperty channel="Y" name="resolution" value="1000" units="1/cm"/>
+          <inkml:channelProperty channel="F" name="resolution" value="0" units="1/dev"/>
+        </inkml:channelProperties>
+      </inkml:inkSource>
+      <inkml:timestamp xml:id="ts0" timeString="2022-05-11T02:59:41.864"/>
+    </inkml:context>
+    <inkml:brush xml:id="br0">
+      <inkml:brushProperty name="width" value="0.025" units="cm"/>
+      <inkml:brushProperty name="height" value="0.025" units="cm"/>
+      <inkml:brushProperty name="color" value="#E71224"/>
+    </inkml:brush>
+  </inkml:definitions>
+  <inkml:trace contextRef="#ctx0" brushRef="#br0">583 353 24575,'-4'-2'0,"0"0"0,0 0 0,0 0 0,-1 0 0,1 1 0,0 0 0,0 0 0,-1 0 0,1 1 0,-1-1 0,1 1 0,-1 0 0,1 0 0,-7 2 0,-35-4 0,-89-20 0,32 5 0,78 14 0,0-1 0,0 0 0,-32-12 0,40 10 0,10 5 0,0-2 0,0 1 0,0-1 0,1 0 0,-1-1 0,1 0 0,-8-5 0,12 7 0,0 0 0,1-1 0,-1 1 0,1 0 0,-1 0 0,1-1 0,0 1 0,0-1 0,0 1 0,0-1 0,1 1 0,-1-1 0,0 0 0,1 1 0,0-1 0,0 0 0,0 1 0,0-1 0,0 0 0,0 1 0,1-1 0,0 0 0,-1 1 0,3-5 0,-1 0 0,1 1 0,0 0 0,1-1 0,-1 2 0,1-1 0,0 0 0,1 1 0,-1-1 0,1 1 0,0 1 0,1-1 0,-1 1 0,1 0 0,-1 0 0,1 0 0,1 1 0,6-3 0,14-6 0,0 1 0,46-11 0,-13 10 0,1 3 0,1 2 0,-1 3 0,96 7 0,-45-2 0,-89 2 0,0 1 0,-1 1 0,1 1 0,-1 1 0,0 0 0,21 12 0,-33-14 0,52 26 0,-59-28 0,1 0 0,0 0 0,-1 0 0,1 1 0,-1 0 0,0-1 0,0 1 0,-1 0 0,1 1 0,-1-1 0,0 0 0,2 6 0,-1-3 0,1 4 0,0-1 0,0 2 0,-1-1 0,-1 0 0,0 1 0,1 13 0,-3-23 0,0 1 0,-1 0 0,1 0 0,-1 0 0,1 0 0,-1-1 0,0 1 0,0 0 0,-1-1 0,1 1 0,0 0 0,-1-1 0,1 0 0,-1 1 0,0-1 0,0 0 0,0 0 0,0 0 0,0 0 0,0 0 0,-1 0 0,1-1 0,-1 1 0,1-1 0,-1 0 0,1 0 0,-1 0 0,0 0 0,0 0 0,-3 0 0,-47 14 0,-100 15 0,61-9 322,72-15-660,0-1 1,-1 0 0,1-2-1,-24 1 1,34-4-6489</inkml:trace>
+</inkml:ink>
+</file>
+
+<file path=word/ink/ink3.xml><?xml version="1.0" encoding="utf-8"?>
+<inkml:ink xmlns:inkml="http://www.w3.org/2003/InkML">
+  <inkml:definitions>
+    <inkml:context xml:id="ctx0">
+      <inkml:inkSource xml:id="inkSrc0">
+        <inkml:traceFormat>
+          <inkml:channel name="X" type="integer" min="-2.14748E9" max="2.14748E9" units="cm"/>
+          <inkml:channel name="Y" type="integer" min="-2.14748E9" max="2.14748E9" units="cm"/>
+          <inkml:channel name="F" type="integer" max="32767" units="dev"/>
+        </inkml:traceFormat>
+        <inkml:channelProperties>
+          <inkml:channelProperty channel="X" name="resolution" value="1000" units="1/cm"/>
+          <inkml:channelProperty channel="Y" name="resolution" value="1000" units="1/cm"/>
+          <inkml:channelProperty channel="F" name="resolution" value="0" units="1/dev"/>
+        </inkml:channelProperties>
+      </inkml:inkSource>
+      <inkml:timestamp xml:id="ts0" timeString="2022-05-11T03:02:30.789"/>
+    </inkml:context>
+    <inkml:brush xml:id="br0">
+      <inkml:brushProperty name="width" value="0.025" units="cm"/>
+      <inkml:brushProperty name="height" value="0.025" units="cm"/>
+      <inkml:brushProperty name="color" value="#E71224"/>
+    </inkml:brush>
+  </inkml:definitions>
+  <inkml:trace contextRef="#ctx0" brushRef="#br0">464 349 24575,'-54'-11'0,"28"8"0,0-1 0,1-1 0,0-2 0,-1 0 0,2-2 0,-40-19 0,-50-16 0,108 42 0,-1 0 0,1 0 0,0-1 0,0 0 0,0 0 0,0-1 0,0 1 0,1-1 0,-9-8 0,13 11 0,0-1 0,0 1 0,-1-1 0,2 1 0,-1-1 0,0 1 0,0-1 0,0 0 0,1 0 0,-1 1 0,1-1 0,-1 0 0,1 0 0,0 0 0,0 1 0,0-1 0,0 0 0,0 0 0,0 0 0,0 0 0,1 0 0,-1 1 0,1-1 0,-1 0 0,1 0 0,0 1 0,-1-1 0,1 0 0,0 1 0,0-1 0,0 1 0,1-1 0,-1 1 0,0 0 0,0-1 0,1 1 0,2-2 0,8-8 0,1 1 0,0 0 0,0 1 0,1 0 0,0 1 0,0 1 0,1 0 0,23-7 0,-6 4 0,-1 2 0,2 2 0,38-4 0,104 1 0,348 9 0,-502 2 0,-1 2 0,1 1 0,-1 1 0,-1 0 0,1 1 0,-1 2 0,23 12 0,-8-5 0,-28-12 0,1 0 0,-1 0 0,0 1 0,0-1 0,0 1 0,-1 1 0,0-1 0,0 1 0,0 0 0,-1 0 0,0 1 0,0-1 0,0 1 0,2 7 0,0 1 0,0 0 0,-1 0 0,-1 1 0,0 0 0,2 26 0,-6-40 0,0 1 0,-1 0 0,1 0 0,-1-1 0,1 1 0,-1 0 0,0-1 0,0 1 0,0 0 0,0-1 0,-1 0 0,1 1 0,-1-1 0,1 0 0,-1 1 0,0-1 0,0 0 0,0 0 0,0-1 0,0 1 0,-1 0 0,1-1 0,0 1 0,-1-1 0,1 0 0,-4 2 0,-12 5 0,-1-1 0,-35 8 0,14-3 0,-13 5 0,-1-1 0,0-3 0,-92 10 0,-169-10 0,261-13-1365,45 0-5461</inkml:trace>
+</inkml:ink>
+</file>
+
 <file path=word/theme/theme1.xml><?xml version="1.0" encoding="utf-8"?>
 <a:theme xmlns:a="http://schemas.openxmlformats.org/drawingml/2006/main" name="Office Theme">
   <a:themeElements>

</xml_diff>

<commit_message>
change to lab 6a
</commit_message>
<xml_diff>
--- a/lab_6a.docx
+++ b/lab_6a.docx
@@ -443,7 +443,7 @@
           </mc:Choice>
           <mc:Fallback>
             <w:pict>
-              <v:shapetype w14:anchorId="3A534DE4" id="_x0000_t75" coordsize="21600,21600" o:spt="75" o:preferrelative="t" path="m@4@5l@4@11@9@11@9@5xe" filled="f" stroked="f">
+              <v:shapetype w14:anchorId="61D884A0" id="_x0000_t75" coordsize="21600,21600" o:spt="75" o:preferrelative="t" path="m@4@5l@4@11@9@11@9@5xe" filled="f" stroked="f">
                 <v:stroke joinstyle="miter"/>
                 <v:formulas>
                   <v:f eqn="if lineDrawn pixelLineWidth 0"/>
@@ -637,31 +637,7 @@
                                 <w:sz w:val="20"/>
                                 <w:szCs w:val="20"/>
                               </w:rPr>
-                              <w:t xml:space="preserve">class </w:t>
-                            </w:r>
-                            <w:proofErr w:type="gramStart"/>
-                            <w:r>
-                              <w:rPr>
-                                <w:rFonts w:ascii="Courier New" w:hAnsi="Courier New" w:cs="Courier New"/>
-                                <w:b/>
-                                <w:bCs/>
-                                <w:color w:val="FF0000"/>
-                                <w:sz w:val="20"/>
-                                <w:szCs w:val="20"/>
-                              </w:rPr>
-                              <w:t>X :</w:t>
-                            </w:r>
-                            <w:proofErr w:type="gramEnd"/>
-                            <w:r>
-                              <w:rPr>
-                                <w:rFonts w:ascii="Courier New" w:hAnsi="Courier New" w:cs="Courier New"/>
-                                <w:b/>
-                                <w:bCs/>
-                                <w:color w:val="FF0000"/>
-                                <w:sz w:val="20"/>
-                                <w:szCs w:val="20"/>
-                              </w:rPr>
-                              <w:t xml:space="preserve"> class Y</w:t>
+                              <w:t>class X : class Y</w:t>
                             </w:r>
                           </w:p>
                         </w:txbxContent>
@@ -773,31 +749,7 @@
                           <w:sz w:val="20"/>
                           <w:szCs w:val="20"/>
                         </w:rPr>
-                        <w:t xml:space="preserve">class </w:t>
-                      </w:r>
-                      <w:proofErr w:type="gramStart"/>
-                      <w:r>
-                        <w:rPr>
-                          <w:rFonts w:ascii="Courier New" w:hAnsi="Courier New" w:cs="Courier New"/>
-                          <w:b/>
-                          <w:bCs/>
-                          <w:color w:val="FF0000"/>
-                          <w:sz w:val="20"/>
-                          <w:szCs w:val="20"/>
-                        </w:rPr>
-                        <w:t>X :</w:t>
-                      </w:r>
-                      <w:proofErr w:type="gramEnd"/>
-                      <w:r>
-                        <w:rPr>
-                          <w:rFonts w:ascii="Courier New" w:hAnsi="Courier New" w:cs="Courier New"/>
-                          <w:b/>
-                          <w:bCs/>
-                          <w:color w:val="FF0000"/>
-                          <w:sz w:val="20"/>
-                          <w:szCs w:val="20"/>
-                        </w:rPr>
-                        <w:t xml:space="preserve"> class Y</w:t>
+                        <w:t>class X : class Y</w:t>
                       </w:r>
                     </w:p>
                   </w:txbxContent>
@@ -1098,7 +1050,7 @@
           </mc:Choice>
           <mc:Fallback>
             <w:pict>
-              <v:shape w14:anchorId="4975D8EA" id="Ink 12" o:spid="_x0000_s1026" type="#_x0000_t75" style="position:absolute;margin-left:55.3pt;margin-top:122.95pt;width:30.5pt;height:12pt;z-index:251660288;visibility:visible;mso-wrap-style:square;mso-wrap-distance-left:9pt;mso-wrap-distance-top:0;mso-wrap-distance-right:9pt;mso-wrap-distance-bottom:0;mso-position-horizontal:absolute;mso-position-horizontal-relative:text;mso-position-vertical:absolute;mso-position-vertical-relative:text" o:gfxdata="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">
+              <v:shape w14:anchorId="3D5EDFDA" id="Ink 12" o:spid="_x0000_s1026" type="#_x0000_t75" style="position:absolute;margin-left:55.3pt;margin-top:122.95pt;width:30.5pt;height:12pt;z-index:251660288;visibility:visible;mso-wrap-style:square;mso-wrap-distance-left:9pt;mso-wrap-distance-top:0;mso-wrap-distance-right:9pt;mso-wrap-distance-bottom:0;mso-position-horizontal:absolute;mso-position-horizontal-relative:text;mso-position-vertical:absolute;mso-position-vertical-relative:text" o:gfxdata="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">
                 <v:imagedata r:id="rId13" o:title=""/>
               </v:shape>
             </w:pict>
@@ -1259,31 +1211,7 @@
                                 <w:sz w:val="20"/>
                                 <w:szCs w:val="20"/>
                               </w:rPr>
-                              <w:t xml:space="preserve">class </w:t>
-                            </w:r>
-                            <w:proofErr w:type="gramStart"/>
-                            <w:r>
-                              <w:rPr>
-                                <w:rFonts w:ascii="Courier New" w:hAnsi="Courier New" w:cs="Courier New"/>
-                                <w:b/>
-                                <w:bCs/>
-                                <w:color w:val="FF0000"/>
-                                <w:sz w:val="20"/>
-                                <w:szCs w:val="20"/>
-                              </w:rPr>
-                              <w:t>B :</w:t>
-                            </w:r>
-                            <w:proofErr w:type="gramEnd"/>
-                            <w:r>
-                              <w:rPr>
-                                <w:rFonts w:ascii="Courier New" w:hAnsi="Courier New" w:cs="Courier New"/>
-                                <w:b/>
-                                <w:bCs/>
-                                <w:color w:val="FF0000"/>
-                                <w:sz w:val="20"/>
-                                <w:szCs w:val="20"/>
-                              </w:rPr>
-                              <w:t xml:space="preserve"> class A</w:t>
+                              <w:t>class B : class A</w:t>
                             </w:r>
                           </w:p>
                         </w:txbxContent>
@@ -1377,31 +1305,7 @@
                           <w:sz w:val="20"/>
                           <w:szCs w:val="20"/>
                         </w:rPr>
-                        <w:t xml:space="preserve">class </w:t>
-                      </w:r>
-                      <w:proofErr w:type="gramStart"/>
-                      <w:r>
-                        <w:rPr>
-                          <w:rFonts w:ascii="Courier New" w:hAnsi="Courier New" w:cs="Courier New"/>
-                          <w:b/>
-                          <w:bCs/>
-                          <w:color w:val="FF0000"/>
-                          <w:sz w:val="20"/>
-                          <w:szCs w:val="20"/>
-                        </w:rPr>
-                        <w:t>B :</w:t>
-                      </w:r>
-                      <w:proofErr w:type="gramEnd"/>
-                      <w:r>
-                        <w:rPr>
-                          <w:rFonts w:ascii="Courier New" w:hAnsi="Courier New" w:cs="Courier New"/>
-                          <w:b/>
-                          <w:bCs/>
-                          <w:color w:val="FF0000"/>
-                          <w:sz w:val="20"/>
-                          <w:szCs w:val="20"/>
-                        </w:rPr>
-                        <w:t xml:space="preserve"> class A</w:t>
+                        <w:t>class B : class A</w:t>
                       </w:r>
                     </w:p>
                   </w:txbxContent>
@@ -1442,7 +1346,52 @@
         <mc:AlternateContent>
           <mc:Choice Requires="wpi">
             <w:drawing>
-              <wp:anchor distT="0" distB="0" distL="114300" distR="114300" simplePos="0" relativeHeight="251661312" behindDoc="0" locked="0" layoutInCell="1" allowOverlap="1" wp14:anchorId="1AB047BB" wp14:editId="74DF0823">
+              <wp:anchor distT="0" distB="0" distL="114300" distR="114300" simplePos="0" relativeHeight="251662336" behindDoc="0" locked="0" layoutInCell="1" allowOverlap="1" wp14:anchorId="516BB232" wp14:editId="0516D2A8">
+                <wp:simplePos x="0" y="0"/>
+                <wp:positionH relativeFrom="column">
+                  <wp:posOffset>716463</wp:posOffset>
+                </wp:positionH>
+                <wp:positionV relativeFrom="paragraph">
+                  <wp:posOffset>1412401</wp:posOffset>
+                </wp:positionV>
+                <wp:extent cx="245520" cy="201960"/>
+                <wp:effectExtent l="38100" t="38100" r="21590" b="45720"/>
+                <wp:wrapNone/>
+                <wp:docPr id="15" name="Ink 15"/>
+                <wp:cNvGraphicFramePr/>
+                <a:graphic xmlns:a="http://schemas.openxmlformats.org/drawingml/2006/main">
+                  <a:graphicData uri="http://schemas.microsoft.com/office/word/2010/wordprocessingInk">
+                    <w14:contentPart bwMode="auto" r:id="rId15">
+                      <w14:nvContentPartPr>
+                        <w14:cNvContentPartPr/>
+                      </w14:nvContentPartPr>
+                      <w14:xfrm>
+                        <a:off x="0" y="0"/>
+                        <a:ext cx="245520" cy="201960"/>
+                      </w14:xfrm>
+                    </w14:contentPart>
+                  </a:graphicData>
+                </a:graphic>
+              </wp:anchor>
+            </w:drawing>
+          </mc:Choice>
+          <mc:Fallback>
+            <w:pict>
+              <v:shape w14:anchorId="3E019935" id="Ink 15" o:spid="_x0000_s1026" type="#_x0000_t75" style="position:absolute;margin-left:56.05pt;margin-top:110.85pt;width:20.05pt;height:16.6pt;z-index:251662336;visibility:visible;mso-wrap-style:square;mso-wrap-distance-left:9pt;mso-wrap-distance-top:0;mso-wrap-distance-right:9pt;mso-wrap-distance-bottom:0;mso-position-horizontal:absolute;mso-position-horizontal-relative:text;mso-position-vertical:absolute;mso-position-vertical-relative:text" o:gfxdata="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">
+                <v:imagedata r:id="rId16" o:title=""/>
+              </v:shape>
+            </w:pict>
+          </mc:Fallback>
+        </mc:AlternateContent>
+      </w:r>
+      <w:r>
+        <w:rPr>
+          <w:noProof/>
+        </w:rPr>
+        <mc:AlternateContent>
+          <mc:Choice Requires="wpi">
+            <w:drawing>
+              <wp:anchor distT="0" distB="0" distL="114300" distR="114300" simplePos="0" relativeHeight="251661312" behindDoc="0" locked="0" layoutInCell="1" allowOverlap="1" wp14:anchorId="1AB047BB" wp14:editId="35262A47">
                 <wp:simplePos x="0" y="0"/>
                 <wp:positionH relativeFrom="column">
                   <wp:posOffset>698412</wp:posOffset>
@@ -1457,7 +1406,7 @@
                 <wp:cNvGraphicFramePr/>
                 <a:graphic xmlns:a="http://schemas.openxmlformats.org/drawingml/2006/main">
                   <a:graphicData uri="http://schemas.microsoft.com/office/word/2010/wordprocessingInk">
-                    <w14:contentPart bwMode="auto" r:id="rId15">
+                    <w14:contentPart bwMode="auto" r:id="rId17">
                       <w14:nvContentPartPr>
                         <w14:cNvContentPartPr/>
                       </w14:nvContentPartPr>
@@ -1473,8 +1422,8 @@
           </mc:Choice>
           <mc:Fallback>
             <w:pict>
-              <v:shape w14:anchorId="2873E15F" id="Ink 14" o:spid="_x0000_s1026" type="#_x0000_t75" style="position:absolute;margin-left:54.65pt;margin-top:89.4pt;width:39.15pt;height:14pt;z-index:251661312;visibility:visible;mso-wrap-style:square;mso-wrap-distance-left:9pt;mso-wrap-distance-top:0;mso-wrap-distance-right:9pt;mso-wrap-distance-bottom:0;mso-position-horizontal:absolute;mso-position-horizontal-relative:text;mso-position-vertical:absolute;mso-position-vertical-relative:text" o:gfxdata="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">
-                <v:imagedata r:id="rId16" o:title=""/>
+              <v:shape w14:anchorId="7E5954F2" id="Ink 14" o:spid="_x0000_s1026" type="#_x0000_t75" style="position:absolute;margin-left:54.65pt;margin-top:89.4pt;width:39.15pt;height:14pt;z-index:251661312;visibility:visible;mso-wrap-style:square;mso-wrap-distance-left:9pt;mso-wrap-distance-top:0;mso-wrap-distance-right:9pt;mso-wrap-distance-bottom:0;mso-position-horizontal:absolute;mso-position-horizontal-relative:text;mso-position-vertical:absolute;mso-position-vertical-relative:text" o:gfxdata="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">
+                <v:imagedata r:id="rId18" o:title=""/>
               </v:shape>
             </w:pict>
           </mc:Fallback>
@@ -1485,7 +1434,7 @@
           <w:noProof/>
         </w:rPr>
         <w:drawing>
-          <wp:inline distT="0" distB="0" distL="0" distR="0" wp14:anchorId="5DC8ECBC" wp14:editId="4928BA0A">
+          <wp:inline distT="0" distB="0" distL="0" distR="0" wp14:anchorId="5DC8ECBC" wp14:editId="33BED3B1">
             <wp:extent cx="1717516" cy="2362200"/>
             <wp:effectExtent l="0" t="0" r="0" b="0"/>
             <wp:docPr id="9" name="Picture 9" descr="Problem 1.4"/>
@@ -1500,7 +1449,7 @@
                     <pic:cNvPicPr/>
                   </pic:nvPicPr>
                   <pic:blipFill>
-                    <a:blip r:embed="rId17"/>
+                    <a:blip r:embed="rId19"/>
                     <a:stretch>
                       <a:fillRect/>
                     </a:stretch>
@@ -1609,6 +1558,17 @@
                               </w:rPr>
                               <w:t>Logic error</w:t>
                             </w:r>
+                            <w:r>
+                              <w:rPr>
+                                <w:rFonts w:ascii="Courier New" w:hAnsi="Courier New" w:cs="Courier New"/>
+                                <w:b/>
+                                <w:bCs/>
+                                <w:color w:val="FF0000"/>
+                                <w:sz w:val="20"/>
+                                <w:szCs w:val="20"/>
+                              </w:rPr>
+                              <w:t xml:space="preserve"> and compilation error</w:t>
+                            </w:r>
                           </w:p>
                           <w:p>
                             <w:pPr>
@@ -1632,9 +1592,22 @@
                                 <w:sz w:val="20"/>
                                 <w:szCs w:val="20"/>
                               </w:rPr>
-                              <w:t xml:space="preserve">class </w:t>
+                              <w:t>class Y : class X</w:t>
                             </w:r>
-                            <w:proofErr w:type="gramStart"/>
+                          </w:p>
+                          <w:p>
+                            <w:pPr>
+                              <w:spacing w:line="240" w:lineRule="auto"/>
+                              <w:contextualSpacing/>
+                              <w:rPr>
+                                <w:rFonts w:ascii="Courier New" w:hAnsi="Courier New" w:cs="Courier New"/>
+                                <w:b/>
+                                <w:bCs/>
+                                <w:color w:val="FF0000"/>
+                                <w:sz w:val="20"/>
+                                <w:szCs w:val="20"/>
+                              </w:rPr>
+                            </w:pPr>
                             <w:r>
                               <w:rPr>
                                 <w:rFonts w:ascii="Courier New" w:hAnsi="Courier New" w:cs="Courier New"/>
@@ -1644,19 +1617,7 @@
                                 <w:sz w:val="20"/>
                                 <w:szCs w:val="20"/>
                               </w:rPr>
-                              <w:t>Y :</w:t>
-                            </w:r>
-                            <w:proofErr w:type="gramEnd"/>
-                            <w:r>
-                              <w:rPr>
-                                <w:rFonts w:ascii="Courier New" w:hAnsi="Courier New" w:cs="Courier New"/>
-                                <w:b/>
-                                <w:bCs/>
-                                <w:color w:val="FF0000"/>
-                                <w:sz w:val="20"/>
-                                <w:szCs w:val="20"/>
-                              </w:rPr>
-                              <w:t xml:space="preserve"> class X</w:t>
+                              <w:t>Y()</w:t>
                             </w:r>
                           </w:p>
                         </w:txbxContent>
@@ -1727,6 +1688,17 @@
                         </w:rPr>
                         <w:t>Logic error</w:t>
                       </w:r>
+                      <w:r>
+                        <w:rPr>
+                          <w:rFonts w:ascii="Courier New" w:hAnsi="Courier New" w:cs="Courier New"/>
+                          <w:b/>
+                          <w:bCs/>
+                          <w:color w:val="FF0000"/>
+                          <w:sz w:val="20"/>
+                          <w:szCs w:val="20"/>
+                        </w:rPr>
+                        <w:t xml:space="preserve"> and compilation error</w:t>
+                      </w:r>
                     </w:p>
                     <w:p>
                       <w:pPr>
@@ -1750,9 +1722,22 @@
                           <w:sz w:val="20"/>
                           <w:szCs w:val="20"/>
                         </w:rPr>
-                        <w:t xml:space="preserve">class </w:t>
+                        <w:t>class Y : class X</w:t>
                       </w:r>
-                      <w:proofErr w:type="gramStart"/>
+                    </w:p>
+                    <w:p>
+                      <w:pPr>
+                        <w:spacing w:line="240" w:lineRule="auto"/>
+                        <w:contextualSpacing/>
+                        <w:rPr>
+                          <w:rFonts w:ascii="Courier New" w:hAnsi="Courier New" w:cs="Courier New"/>
+                          <w:b/>
+                          <w:bCs/>
+                          <w:color w:val="FF0000"/>
+                          <w:sz w:val="20"/>
+                          <w:szCs w:val="20"/>
+                        </w:rPr>
+                      </w:pPr>
                       <w:r>
                         <w:rPr>
                           <w:rFonts w:ascii="Courier New" w:hAnsi="Courier New" w:cs="Courier New"/>
@@ -1762,19 +1747,7 @@
                           <w:sz w:val="20"/>
                           <w:szCs w:val="20"/>
                         </w:rPr>
-                        <w:t>Y :</w:t>
-                      </w:r>
-                      <w:proofErr w:type="gramEnd"/>
-                      <w:r>
-                        <w:rPr>
-                          <w:rFonts w:ascii="Courier New" w:hAnsi="Courier New" w:cs="Courier New"/>
-                          <w:b/>
-                          <w:bCs/>
-                          <w:color w:val="FF0000"/>
-                          <w:sz w:val="20"/>
-                          <w:szCs w:val="20"/>
-                        </w:rPr>
-                        <w:t xml:space="preserve"> class X</w:t>
+                        <w:t>Y()</w:t>
                       </w:r>
                     </w:p>
                   </w:txbxContent>
@@ -1869,25 +1842,7 @@
           <w:sz w:val="21"/>
           <w:szCs w:val="21"/>
         </w:rPr>
-        <w:t>a ".h" and a ".</w:t>
-      </w:r>
-      <w:proofErr w:type="spellStart"/>
-      <w:r>
-        <w:rPr>
-          <w:rFonts w:ascii="AGaramond-Regular" w:hAnsi="AGaramond-Regular" w:cs="AGaramond-Regular"/>
-          <w:sz w:val="21"/>
-          <w:szCs w:val="21"/>
-        </w:rPr>
-        <w:t>cpp</w:t>
-      </w:r>
-      <w:proofErr w:type="spellEnd"/>
-      <w:r>
-        <w:rPr>
-          <w:rFonts w:ascii="AGaramond-Regular" w:hAnsi="AGaramond-Regular" w:cs="AGaramond-Regular"/>
-          <w:sz w:val="21"/>
-          <w:szCs w:val="21"/>
-        </w:rPr>
-        <w:t>" file.</w:t>
+        <w:t>a ".h" and a ".cpp" file.</w:t>
       </w:r>
       <w:r>
         <w:rPr>
@@ -1927,9 +1882,34 @@
           <w:sz w:val="21"/>
           <w:szCs w:val="21"/>
         </w:rPr>
-        <w:t xml:space="preserve"> because they do not print anything to the </w:t>
-      </w:r>
-      <w:proofErr w:type="gramStart"/>
+        <w:t xml:space="preserve"> because they do not print anything to the console nor do they handle user input.</w:t>
+      </w:r>
+    </w:p>
+    <w:p>
+      <w:pPr>
+        <w:autoSpaceDE w:val="0"/>
+        <w:autoSpaceDN w:val="0"/>
+        <w:adjustRightInd w:val="0"/>
+        <w:spacing w:after="0" w:line="240" w:lineRule="auto"/>
+        <w:rPr>
+          <w:rFonts w:ascii="AGaramond-Regular" w:hAnsi="AGaramond-Regular" w:cs="AGaramond-Regular"/>
+          <w:sz w:val="21"/>
+          <w:szCs w:val="21"/>
+        </w:rPr>
+      </w:pPr>
+    </w:p>
+    <w:p>
+      <w:pPr>
+        <w:autoSpaceDE w:val="0"/>
+        <w:autoSpaceDN w:val="0"/>
+        <w:adjustRightInd w:val="0"/>
+        <w:spacing w:after="0" w:line="240" w:lineRule="auto"/>
+        <w:rPr>
+          <w:rFonts w:ascii="AGaramond-Regular" w:hAnsi="AGaramond-Regular" w:cs="AGaramond-Regular"/>
+          <w:sz w:val="21"/>
+          <w:szCs w:val="21"/>
+        </w:rPr>
+      </w:pPr>
       <w:r>
         <w:rPr>
           <w:rFonts w:ascii="AGaramond-Regular" w:hAnsi="AGaramond-Regular" w:cs="AGaramond-Regular"/>
@@ -1938,9 +1918,8 @@
           <w:sz w:val="21"/>
           <w:szCs w:val="21"/>
         </w:rPr>
-        <w:t>console</w:t>
-      </w:r>
-      <w:proofErr w:type="gramEnd"/>
+        <w:t xml:space="preserve">Included with this assignment is </w:t>
+      </w:r>
       <w:r>
         <w:rPr>
           <w:rFonts w:ascii="AGaramond-Regular" w:hAnsi="AGaramond-Regular" w:cs="AGaramond-Regular"/>
@@ -1949,55 +1928,8 @@
           <w:sz w:val="21"/>
           <w:szCs w:val="21"/>
         </w:rPr>
-        <w:t xml:space="preserve"> nor do they handle user input.</w:t>
-      </w:r>
-    </w:p>
-    <w:p>
-      <w:pPr>
-        <w:autoSpaceDE w:val="0"/>
-        <w:autoSpaceDN w:val="0"/>
-        <w:adjustRightInd w:val="0"/>
-        <w:spacing w:after="0" w:line="240" w:lineRule="auto"/>
-        <w:rPr>
-          <w:rFonts w:ascii="AGaramond-Regular" w:hAnsi="AGaramond-Regular" w:cs="AGaramond-Regular"/>
-          <w:sz w:val="21"/>
-          <w:szCs w:val="21"/>
-        </w:rPr>
-      </w:pPr>
-    </w:p>
-    <w:p>
-      <w:pPr>
-        <w:autoSpaceDE w:val="0"/>
-        <w:autoSpaceDN w:val="0"/>
-        <w:adjustRightInd w:val="0"/>
-        <w:spacing w:after="0" w:line="240" w:lineRule="auto"/>
-        <w:rPr>
-          <w:rFonts w:ascii="AGaramond-Regular" w:hAnsi="AGaramond-Regular" w:cs="AGaramond-Regular"/>
-          <w:sz w:val="21"/>
-          <w:szCs w:val="21"/>
-        </w:rPr>
-      </w:pPr>
-      <w:r>
-        <w:rPr>
-          <w:rFonts w:ascii="AGaramond-Regular" w:hAnsi="AGaramond-Regular" w:cs="AGaramond-Regular"/>
-          <w:b/>
-          <w:bCs/>
-          <w:sz w:val="21"/>
-          <w:szCs w:val="21"/>
-        </w:rPr>
-        <w:t xml:space="preserve">Included with this assignment is </w:t>
-      </w:r>
-      <w:r>
-        <w:rPr>
-          <w:rFonts w:ascii="AGaramond-Regular" w:hAnsi="AGaramond-Regular" w:cs="AGaramond-Regular"/>
-          <w:b/>
-          <w:bCs/>
-          <w:sz w:val="21"/>
-          <w:szCs w:val="21"/>
-        </w:rPr>
         <w:t xml:space="preserve">the </w:t>
       </w:r>
-      <w:proofErr w:type="spellStart"/>
       <w:r>
         <w:rPr>
           <w:rFonts w:ascii="AGaramond-Regular" w:hAnsi="AGaramond-Regular" w:cs="AGaramond-Regular"/>
@@ -2010,7 +1942,6 @@
         </w:rPr>
         <w:t>account.h</w:t>
       </w:r>
-      <w:proofErr w:type="spellEnd"/>
       <w:r>
         <w:rPr>
           <w:rFonts w:ascii="AGaramond-Regular" w:hAnsi="AGaramond-Regular" w:cs="AGaramond-Regular"/>
@@ -2051,23 +1982,7 @@
     </w:p>
     <w:p>
       <w:r>
-        <w:t xml:space="preserve">Create an inheritance hierarchy containing base class Account and derived classes </w:t>
-      </w:r>
-      <w:proofErr w:type="spellStart"/>
-      <w:r>
-        <w:t>SavingsAccount</w:t>
-      </w:r>
-      <w:proofErr w:type="spellEnd"/>
-      <w:r>
-        <w:t xml:space="preserve"> and </w:t>
-      </w:r>
-      <w:proofErr w:type="spellStart"/>
-      <w:r>
-        <w:t>CheckingAccount</w:t>
-      </w:r>
-      <w:proofErr w:type="spellEnd"/>
-      <w:r>
-        <w:t xml:space="preserve"> that inherit from class Account. </w:t>
+        <w:t xml:space="preserve">Create an inheritance hierarchy containing base class Account and derived classes SavingsAccount and CheckingAccount that inherit from class Account. </w:t>
       </w:r>
     </w:p>
     <w:p>
@@ -2112,7 +2027,6 @@
       <w:r>
         <w:t xml:space="preserve">n </w:t>
       </w:r>
-      <w:proofErr w:type="spellStart"/>
       <w:r>
         <w:rPr>
           <w:i/>
@@ -2120,7 +2034,6 @@
         </w:rPr>
         <w:t>invalid_argument</w:t>
       </w:r>
-      <w:proofErr w:type="spellEnd"/>
       <w:r>
         <w:t xml:space="preserve"> </w:t>
       </w:r>
@@ -2167,15 +2080,7 @@
         <w:t>Member function debit should withdraw money from the Account and ensure that the debit amount does not exceed the Account’s balance. If it</w:t>
       </w:r>
       <w:r>
-        <w:t xml:space="preserve"> does, the balance should be left </w:t>
-      </w:r>
-      <w:proofErr w:type="gramStart"/>
-      <w:r>
-        <w:t>unchanged</w:t>
-      </w:r>
-      <w:proofErr w:type="gramEnd"/>
-      <w:r>
-        <w:t xml:space="preserve"> and the function should </w:t>
+        <w:t xml:space="preserve"> does, the balance should be left unchanged and the function should </w:t>
       </w:r>
       <w:r>
         <w:t>throw a</w:t>
@@ -2183,7 +2088,6 @@
       <w:r>
         <w:t xml:space="preserve">n </w:t>
       </w:r>
-      <w:proofErr w:type="spellStart"/>
       <w:r>
         <w:rPr>
           <w:i/>
@@ -2191,7 +2095,6 @@
         </w:rPr>
         <w:t>out_of_range</w:t>
       </w:r>
-      <w:proofErr w:type="spellEnd"/>
       <w:r>
         <w:rPr>
           <w:i/>
@@ -2212,15 +2115,7 @@
         </w:numPr>
       </w:pPr>
       <w:r>
-        <w:t xml:space="preserve">Member function </w:t>
-      </w:r>
-      <w:proofErr w:type="spellStart"/>
-      <w:r>
-        <w:t>getBalance</w:t>
-      </w:r>
-      <w:proofErr w:type="spellEnd"/>
-      <w:r>
-        <w:t xml:space="preserve"> should return the current balance.</w:t>
+        <w:t>Member function getBalance should return the current balance.</w:t>
       </w:r>
     </w:p>
     <w:p>
@@ -2228,15 +2123,7 @@
         <w:spacing w:after="0"/>
       </w:pPr>
       <w:r>
-        <w:t xml:space="preserve">Derived class </w:t>
-      </w:r>
-      <w:proofErr w:type="spellStart"/>
-      <w:r>
-        <w:t>SavingsAccount</w:t>
-      </w:r>
-      <w:proofErr w:type="spellEnd"/>
-      <w:r>
-        <w:t xml:space="preserve"> should inherit the functionality of an Account</w:t>
+        <w:t>Derived class SavingsAccount should inherit the functionality of an Account</w:t>
       </w:r>
     </w:p>
     <w:p>
@@ -2265,21 +2152,8 @@
           <w:numId w:val="20"/>
         </w:numPr>
       </w:pPr>
-      <w:proofErr w:type="spellStart"/>
-      <w:r>
-        <w:t>SavingsAccount’s</w:t>
-      </w:r>
-      <w:proofErr w:type="spellEnd"/>
-      <w:r>
-        <w:t xml:space="preserve"> constructor should receive the initial balance, as well as an initial value for the </w:t>
-      </w:r>
-      <w:proofErr w:type="spellStart"/>
-      <w:r>
-        <w:t>SavingsAccount’s</w:t>
-      </w:r>
-      <w:proofErr w:type="spellEnd"/>
-      <w:r>
-        <w:t xml:space="preserve"> interest rate. </w:t>
+      <w:r>
+        <w:t xml:space="preserve">SavingsAccount’s constructor should receive the initial balance, as well as an initial value for the SavingsAccount’s interest rate. </w:t>
       </w:r>
     </w:p>
     <w:p>
@@ -2290,21 +2164,8 @@
           <w:numId w:val="20"/>
         </w:numPr>
       </w:pPr>
-      <w:proofErr w:type="spellStart"/>
-      <w:r>
-        <w:t>SavingsAccount</w:t>
-      </w:r>
-      <w:proofErr w:type="spellEnd"/>
-      <w:r>
-        <w:t xml:space="preserve"> should provide a public member function </w:t>
-      </w:r>
-      <w:proofErr w:type="spellStart"/>
-      <w:r>
-        <w:t>calculateInterest</w:t>
-      </w:r>
-      <w:proofErr w:type="spellEnd"/>
-      <w:r>
-        <w:t xml:space="preserve"> that returns a double indicating the amount of interest earned by an account. </w:t>
+      <w:r>
+        <w:t xml:space="preserve">SavingsAccount should provide a public member function calculateInterest that returns a double indicating the amount of interest earned by an account. </w:t>
       </w:r>
     </w:p>
     <w:p>
@@ -2316,23 +2177,7 @@
         </w:numPr>
       </w:pPr>
       <w:r>
-        <w:t xml:space="preserve">Member function </w:t>
-      </w:r>
-      <w:proofErr w:type="spellStart"/>
-      <w:r>
-        <w:t>calculateInterest</w:t>
-      </w:r>
-      <w:proofErr w:type="spellEnd"/>
-      <w:r>
-        <w:t xml:space="preserve"> should determine this amount by multiplying the interest rate by the account balance. [Note: </w:t>
-      </w:r>
-      <w:proofErr w:type="spellStart"/>
-      <w:r>
-        <w:t>SavingsAccount</w:t>
-      </w:r>
-      <w:proofErr w:type="spellEnd"/>
-      <w:r>
-        <w:t xml:space="preserve"> should inherit member functions credit and debit as is without redefining them.]</w:t>
+        <w:t>Member function calculateInterest should determine this amount by multiplying the interest rate by the account balance. [Note: SavingsAccount should inherit member functions credit and debit as is without redefining them.]</w:t>
       </w:r>
     </w:p>
     <w:p>
@@ -2340,15 +2185,7 @@
         <w:spacing w:after="0"/>
       </w:pPr>
       <w:r>
-        <w:t xml:space="preserve">Derived class </w:t>
-      </w:r>
-      <w:proofErr w:type="spellStart"/>
-      <w:r>
-        <w:t>CheckingAccount</w:t>
-      </w:r>
-      <w:proofErr w:type="spellEnd"/>
-      <w:r>
-        <w:t xml:space="preserve"> should inherit from base class Account</w:t>
+        <w:t>Derived class CheckingAccount should inherit from base class Account</w:t>
       </w:r>
     </w:p>
     <w:p>
@@ -2374,13 +2211,8 @@
           <w:numId w:val="21"/>
         </w:numPr>
       </w:pPr>
-      <w:proofErr w:type="spellStart"/>
-      <w:r>
-        <w:t>CheckingAccount’s</w:t>
-      </w:r>
-      <w:proofErr w:type="spellEnd"/>
-      <w:r>
-        <w:t xml:space="preserve"> constructor should receive the initial balance, as well as a parameter indicating a fee amount. </w:t>
+      <w:r>
+        <w:t xml:space="preserve">CheckingAccount’s constructor should receive the initial balance, as well as a parameter indicating a fee amount. </w:t>
       </w:r>
     </w:p>
     <w:p>
@@ -2392,15 +2224,7 @@
         </w:numPr>
       </w:pPr>
       <w:r>
-        <w:t xml:space="preserve">Class </w:t>
-      </w:r>
-      <w:proofErr w:type="spellStart"/>
-      <w:r>
-        <w:t>CheckingAccount</w:t>
-      </w:r>
-      <w:proofErr w:type="spellEnd"/>
-      <w:r>
-        <w:t xml:space="preserve"> should redefine</w:t>
+        <w:t>Class CheckingAccount should redefine</w:t>
       </w:r>
       <w:r>
         <w:t xml:space="preserve"> </w:t>
@@ -2423,13 +2247,8 @@
           <w:numId w:val="21"/>
         </w:numPr>
       </w:pPr>
-      <w:proofErr w:type="spellStart"/>
-      <w:r>
-        <w:t>CheckingAccount’s</w:t>
-      </w:r>
-      <w:proofErr w:type="spellEnd"/>
-      <w:r>
-        <w:t xml:space="preserve"> versions of these functions should invoke the base-class</w:t>
+      <w:r>
+        <w:t>CheckingAccount’s versions of these functions should invoke the base-class</w:t>
       </w:r>
       <w:r>
         <w:t xml:space="preserve"> </w:t>
@@ -2447,13 +2266,8 @@
         </w:numPr>
         <w:spacing w:after="0"/>
       </w:pPr>
-      <w:proofErr w:type="spellStart"/>
-      <w:r>
-        <w:t>CheckingAccount’s</w:t>
-      </w:r>
-      <w:proofErr w:type="spellEnd"/>
-      <w:r>
-        <w:t xml:space="preserve"> debit function should charge</w:t>
+      <w:r>
+        <w:t>CheckingAccount’s debit function should charge</w:t>
       </w:r>
       <w:r>
         <w:t xml:space="preserve"> </w:t>
@@ -2537,7 +2351,6 @@
         </w:rPr>
         <w:t xml:space="preserve">the </w:t>
       </w:r>
-      <w:proofErr w:type="spellStart"/>
       <w:r>
         <w:rPr>
           <w:b/>
@@ -2547,7 +2360,6 @@
         </w:rPr>
         <w:t>account.h</w:t>
       </w:r>
-      <w:proofErr w:type="spellEnd"/>
       <w:r>
         <w:rPr>
           <w:b/>
@@ -2581,23 +2393,7 @@
         <w:t xml:space="preserve"> </w:t>
       </w:r>
       <w:r>
-        <w:t xml:space="preserve">member functions. Add interest to the </w:t>
-      </w:r>
-      <w:proofErr w:type="spellStart"/>
-      <w:r>
-        <w:t>SavingsAccount</w:t>
-      </w:r>
-      <w:proofErr w:type="spellEnd"/>
-      <w:r>
-        <w:t xml:space="preserve"> object by first invoking its </w:t>
-      </w:r>
-      <w:proofErr w:type="spellStart"/>
-      <w:r>
-        <w:t>calculateInterest</w:t>
-      </w:r>
-      <w:proofErr w:type="spellEnd"/>
-      <w:r>
-        <w:t xml:space="preserve"> function,</w:t>
+        <w:t>member functions. Add interest to the SavingsAccount object by first invoking its calculateInterest function,</w:t>
       </w:r>
       <w:r>
         <w:t xml:space="preserve"> </w:t>
@@ -2640,11 +2436,9 @@
       <w:r>
         <w:t xml:space="preserve"> </w:t>
       </w:r>
-      <w:proofErr w:type="gramStart"/>
       <w:r>
         <w:t>Activity</w:t>
       </w:r>
-      <w:proofErr w:type="gramEnd"/>
     </w:p>
     <w:p>
       <w:pPr>
@@ -2711,23 +2505,7 @@
           <w:sz w:val="20"/>
           <w:szCs w:val="20"/>
         </w:rPr>
-        <w:t xml:space="preserve"> (.</w:t>
-      </w:r>
-      <w:proofErr w:type="spellStart"/>
-      <w:r>
-        <w:rPr>
-          <w:sz w:val="20"/>
-          <w:szCs w:val="20"/>
-        </w:rPr>
-        <w:t>cpp</w:t>
-      </w:r>
-      <w:proofErr w:type="spellEnd"/>
-      <w:r>
-        <w:rPr>
-          <w:sz w:val="20"/>
-          <w:szCs w:val="20"/>
-        </w:rPr>
-        <w:t>)</w:t>
+        <w:t xml:space="preserve"> (.cpp)</w:t>
       </w:r>
       <w:r>
         <w:rPr>
@@ -2856,12 +2634,12 @@
       </w:r>
     </w:p>
     <w:sectPr>
-      <w:headerReference w:type="even" r:id="rId18"/>
-      <w:headerReference w:type="default" r:id="rId19"/>
-      <w:footerReference w:type="even" r:id="rId20"/>
-      <w:footerReference w:type="default" r:id="rId21"/>
-      <w:headerReference w:type="first" r:id="rId22"/>
-      <w:footerReference w:type="first" r:id="rId23"/>
+      <w:headerReference w:type="even" r:id="rId20"/>
+      <w:headerReference w:type="default" r:id="rId21"/>
+      <w:footerReference w:type="even" r:id="rId22"/>
+      <w:footerReference w:type="default" r:id="rId23"/>
+      <w:headerReference w:type="first" r:id="rId24"/>
+      <w:footerReference w:type="first" r:id="rId25"/>
       <w:pgSz w:w="12240" w:h="15840"/>
       <w:pgMar w:top="720" w:right="720" w:bottom="720" w:left="720" w:header="720" w:footer="720" w:gutter="0"/>
       <w:cols w:space="720"/>
@@ -6096,6 +5874,34 @@
           <inkml:channelProperty channel="F" name="resolution" value="0" units="1/dev"/>
         </inkml:channelProperties>
       </inkml:inkSource>
+      <inkml:timestamp xml:id="ts0" timeString="2022-05-11T05:55:36.275"/>
+    </inkml:context>
+    <inkml:brush xml:id="br0">
+      <inkml:brushProperty name="width" value="0.025" units="cm"/>
+      <inkml:brushProperty name="height" value="0.025" units="cm"/>
+      <inkml:brushProperty name="color" value="#E71224"/>
+    </inkml:brush>
+  </inkml:definitions>
+  <inkml:trace contextRef="#ctx0" brushRef="#br0">27 408 24575,'-8'-153'0,"7"142"0,1 1 0,0 0 0,1 0 0,0-1 0,1 1 0,0 0 0,1 0 0,0 0 0,0 0 0,1 1 0,0-1 0,1 1 0,0 0 0,0 1 0,1-1 0,0 1 0,1 0 0,0 0 0,0 1 0,0 0 0,1 0 0,0 1 0,1 0 0,-1 0 0,1 1 0,16-8 0,-6 8 0,-1 1 0,0 1 0,1 0 0,-1 2 0,1 0 0,0 1 0,28 3 0,15 0 0,-47-2 0,1 1 0,0 1 0,-1 0 0,0 1 0,30 12 0,29 8 0,-72-23 0,1 0 0,-1 0 0,0 1 0,0-1 0,0 0 0,1 1 0,-2-1 0,1 1 0,0 0 0,0 0 0,0 0 0,-1 0 0,1 0 0,-1 0 0,0 0 0,0 0 0,0 1 0,2 3 0,16 53 0,-10-32 0,-4-11 0,-1 0 0,-1 0 0,0 1 0,-1-1 0,0 0 0,-1 1 0,-1 0 0,-1-1 0,-5 32 0,4-44 0,1 1 0,-1 0 0,0-1 0,0 0 0,-1 1 0,1-1 0,-1 0 0,0 0 0,0 0 0,0-1 0,-1 1 0,1-1 0,-1 0 0,0 0 0,0 0 0,-8 4 0,-3 0 0,0 0 0,-1-1 0,-26 6 0,-9 3 0,-92 29 0,113-37 0,1-1 0,-1-1 0,0-2 0,0-1 0,-58-4 0,83 2-52,1-1-1,-1 0 1,0 1-1,1-2 1,-1 1-1,1 0 1,0-1-1,-1 0 1,1 0-1,0 0 1,0 0-1,0-1 1,1 0-1,-1 0 1,0 0-1,1 0 1,0 0-1,0-1 1,0 1-1,0-1 1,1 0-1,-1 0 1,1 0-1,0 0 0,-3-8 1,4 6-6774</inkml:trace>
+</inkml:ink>
+</file>
+
+<file path=word/ink/ink4.xml><?xml version="1.0" encoding="utf-8"?>
+<inkml:ink xmlns:inkml="http://www.w3.org/2003/InkML">
+  <inkml:definitions>
+    <inkml:context xml:id="ctx0">
+      <inkml:inkSource xml:id="inkSrc0">
+        <inkml:traceFormat>
+          <inkml:channel name="X" type="integer" min="-2.14748E9" max="2.14748E9" units="cm"/>
+          <inkml:channel name="Y" type="integer" min="-2.14748E9" max="2.14748E9" units="cm"/>
+          <inkml:channel name="F" type="integer" max="32767" units="dev"/>
+        </inkml:traceFormat>
+        <inkml:channelProperties>
+          <inkml:channelProperty channel="X" name="resolution" value="1000" units="1/cm"/>
+          <inkml:channelProperty channel="Y" name="resolution" value="1000" units="1/cm"/>
+          <inkml:channelProperty channel="F" name="resolution" value="0" units="1/dev"/>
+        </inkml:channelProperties>
+      </inkml:inkSource>
       <inkml:timestamp xml:id="ts0" timeString="2022-05-11T03:02:30.789"/>
     </inkml:context>
     <inkml:brush xml:id="br0">

</xml_diff>